<commit_message>
Resume updates: Rails + other web frameworks
</commit_message>
<xml_diff>
--- a/Pettit_Resume_2024.docx
+++ b/Pettit_Resume_2024.docx
@@ -412,7 +412,63 @@
           <w:sz w:val="20"/>
           <w:szCs w:val="20"/>
         </w:rPr>
-        <w:t xml:space="preserve"> Java, Python, Haskell, HTML, CSS, </w:t>
+        <w:t xml:space="preserve"> Java, </w:t>
+      </w:r>
+      <w:r>
+        <w:rPr>
+          <w:rFonts w:ascii="Times New Roman" w:hAnsi="Times New Roman" w:cs="Times New Roman"/>
+          <w:sz w:val="20"/>
+          <w:szCs w:val="20"/>
+        </w:rPr>
+        <w:t xml:space="preserve">Ruby, </w:t>
+      </w:r>
+      <w:r>
+        <w:rPr>
+          <w:rFonts w:ascii="Times New Roman" w:hAnsi="Times New Roman" w:cs="Times New Roman"/>
+          <w:sz w:val="20"/>
+          <w:szCs w:val="20"/>
+        </w:rPr>
+        <w:t>Python,</w:t>
+      </w:r>
+      <w:r>
+        <w:rPr>
+          <w:rFonts w:ascii="Times New Roman" w:hAnsi="Times New Roman" w:cs="Times New Roman"/>
+          <w:sz w:val="20"/>
+          <w:szCs w:val="20"/>
+        </w:rPr>
+        <w:t xml:space="preserve"> Go</w:t>
+      </w:r>
+      <w:r>
+        <w:rPr>
+          <w:rFonts w:ascii="Times New Roman" w:hAnsi="Times New Roman" w:cs="Times New Roman"/>
+          <w:sz w:val="20"/>
+          <w:szCs w:val="20"/>
+        </w:rPr>
+        <w:t xml:space="preserve">, </w:t>
+      </w:r>
+      <w:r>
+        <w:rPr>
+          <w:rFonts w:ascii="Times New Roman" w:hAnsi="Times New Roman" w:cs="Times New Roman"/>
+          <w:sz w:val="20"/>
+          <w:szCs w:val="20"/>
+        </w:rPr>
+        <w:t>HTML, CSS,</w:t>
+      </w:r>
+      <w:r>
+        <w:rPr>
+          <w:rFonts w:ascii="Times New Roman" w:hAnsi="Times New Roman" w:cs="Times New Roman"/>
+          <w:sz w:val="20"/>
+          <w:szCs w:val="20"/>
+        </w:rPr>
+        <w:t xml:space="preserve"> </w:t>
+      </w:r>
+      <w:r>
+        <w:rPr>
+          <w:rFonts w:ascii="Times New Roman" w:hAnsi="Times New Roman" w:cs="Times New Roman"/>
+          <w:sz w:val="20"/>
+          <w:szCs w:val="20"/>
+        </w:rPr>
+        <w:t xml:space="preserve">JavaScript, </w:t>
       </w:r>
       <w:r>
         <w:rPr>
@@ -428,15 +484,73 @@
           <w:sz w:val="20"/>
           <w:szCs w:val="20"/>
         </w:rPr>
-        <w:t>JavaScript</w:t>
-      </w:r>
-      <w:r>
-        <w:rPr>
-          <w:rFonts w:ascii="Times New Roman" w:hAnsi="Times New Roman" w:cs="Times New Roman"/>
-          <w:sz w:val="20"/>
-          <w:szCs w:val="20"/>
-        </w:rPr>
-        <w:t>, Go</w:t>
+        <w:t>Haskell</w:t>
+      </w:r>
+    </w:p>
+    <w:p>
+      <w:pPr>
+        <w:spacing w:after="0"/>
+        <w:rPr>
+          <w:rFonts w:ascii="Times New Roman" w:hAnsi="Times New Roman" w:cs="Times New Roman"/>
+          <w:sz w:val="20"/>
+          <w:szCs w:val="20"/>
+        </w:rPr>
+      </w:pPr>
+      <w:r>
+        <w:rPr>
+          <w:rFonts w:ascii="Times New Roman" w:hAnsi="Times New Roman" w:cs="Times New Roman"/>
+          <w:sz w:val="20"/>
+          <w:szCs w:val="20"/>
+        </w:rPr>
+        <w:tab/>
+      </w:r>
+      <w:r>
+        <w:rPr>
+          <w:rFonts w:ascii="Times New Roman" w:hAnsi="Times New Roman" w:cs="Times New Roman"/>
+          <w:sz w:val="20"/>
+          <w:szCs w:val="20"/>
+        </w:rPr>
+        <w:tab/>
+      </w:r>
+      <w:r>
+        <w:rPr>
+          <w:rFonts w:ascii="Times New Roman" w:hAnsi="Times New Roman" w:cs="Times New Roman"/>
+          <w:sz w:val="20"/>
+          <w:szCs w:val="20"/>
+        </w:rPr>
+        <w:t>Frameworks:</w:t>
+      </w:r>
+      <w:r>
+        <w:rPr>
+          <w:rFonts w:ascii="Times New Roman" w:hAnsi="Times New Roman" w:cs="Times New Roman"/>
+          <w:sz w:val="20"/>
+          <w:szCs w:val="20"/>
+        </w:rPr>
+        <w:tab/>
+      </w:r>
+      <w:r>
+        <w:rPr>
+          <w:rFonts w:ascii="Times New Roman" w:hAnsi="Times New Roman" w:cs="Times New Roman"/>
+          <w:sz w:val="20"/>
+          <w:szCs w:val="20"/>
+        </w:rPr>
+        <w:t>Ruby on Rails</w:t>
+      </w:r>
+      <w:r>
+        <w:rPr>
+          <w:rFonts w:ascii="Times New Roman" w:hAnsi="Times New Roman" w:cs="Times New Roman"/>
+          <w:sz w:val="20"/>
+          <w:szCs w:val="20"/>
+        </w:rPr>
+        <w:t xml:space="preserve">, </w:t>
+      </w:r>
+      <w:r>
+        <w:rPr>
+          <w:rFonts w:ascii="Times New Roman" w:hAnsi="Times New Roman" w:cs="Times New Roman"/>
+          <w:sz w:val="20"/>
+          <w:szCs w:val="20"/>
+        </w:rPr>
+        <w:t>Angular, React</w:t>
       </w:r>
     </w:p>
     <w:p>
@@ -1060,6 +1174,100 @@
           <w:sz w:val="20"/>
           <w:szCs w:val="20"/>
         </w:rPr>
+        <w:t>Software Engineering</w:t>
+      </w:r>
+      <w:r>
+        <w:rPr>
+          <w:rFonts w:ascii="Times New Roman" w:hAnsi="Times New Roman" w:cs="Times New Roman"/>
+          <w:sz w:val="20"/>
+          <w:szCs w:val="20"/>
+        </w:rPr>
+        <w:t xml:space="preserve">, </w:t>
+      </w:r>
+      <w:r>
+        <w:rPr>
+          <w:rFonts w:ascii="Times New Roman" w:hAnsi="Times New Roman" w:cs="Times New Roman"/>
+          <w:sz w:val="20"/>
+          <w:szCs w:val="20"/>
+        </w:rPr>
+        <w:t>Fall 20</w:t>
+      </w:r>
+      <w:r>
+        <w:rPr>
+          <w:rFonts w:ascii="Times New Roman" w:hAnsi="Times New Roman" w:cs="Times New Roman"/>
+          <w:sz w:val="20"/>
+          <w:szCs w:val="20"/>
+        </w:rPr>
+        <w:t>2</w:t>
+      </w:r>
+      <w:r>
+        <w:rPr>
+          <w:rFonts w:ascii="Times New Roman" w:hAnsi="Times New Roman" w:cs="Times New Roman"/>
+          <w:sz w:val="20"/>
+          <w:szCs w:val="20"/>
+        </w:rPr>
+        <w:t>4</w:t>
+      </w:r>
+    </w:p>
+    <w:p>
+      <w:pPr>
+        <w:pStyle w:val="ListParagraph"/>
+        <w:numPr>
+          <w:ilvl w:val="0"/>
+          <w:numId w:val="4"/>
+        </w:numPr>
+        <w:spacing w:after="0"/>
+        <w:rPr>
+          <w:rFonts w:ascii="Times New Roman" w:hAnsi="Times New Roman" w:cs="Times New Roman"/>
+          <w:b/>
+          <w:bCs/>
+          <w:sz w:val="20"/>
+          <w:szCs w:val="20"/>
+        </w:rPr>
+      </w:pPr>
+      <w:r>
+        <w:rPr>
+          <w:rFonts w:ascii="Times New Roman" w:hAnsi="Times New Roman" w:cs="Times New Roman"/>
+          <w:sz w:val="20"/>
+          <w:szCs w:val="20"/>
+        </w:rPr>
+        <w:t xml:space="preserve">Created </w:t>
+      </w:r>
+      <w:r>
+        <w:rPr>
+          <w:rFonts w:ascii="Times New Roman" w:hAnsi="Times New Roman" w:cs="Times New Roman"/>
+          <w:sz w:val="20"/>
+          <w:szCs w:val="20"/>
+        </w:rPr>
+        <w:t xml:space="preserve">Ruby on Rails web application </w:t>
+      </w:r>
+      <w:r>
+        <w:rPr>
+          <w:rFonts w:ascii="Times New Roman" w:hAnsi="Times New Roman" w:cs="Times New Roman"/>
+          <w:sz w:val="20"/>
+          <w:szCs w:val="20"/>
+        </w:rPr>
+        <w:t>for a real-world client in an Agile team.</w:t>
+      </w:r>
+    </w:p>
+    <w:p>
+      <w:pPr>
+        <w:spacing w:after="0"/>
+        <w:ind w:left="720" w:firstLine="720"/>
+        <w:rPr>
+          <w:rFonts w:ascii="Times New Roman" w:hAnsi="Times New Roman" w:cs="Times New Roman"/>
+          <w:sz w:val="20"/>
+          <w:szCs w:val="20"/>
+        </w:rPr>
+      </w:pPr>
+      <w:r>
+        <w:rPr>
+          <w:rFonts w:ascii="Times New Roman" w:hAnsi="Times New Roman" w:cs="Times New Roman"/>
+          <w:i/>
+          <w:iCs/>
+          <w:sz w:val="20"/>
+          <w:szCs w:val="20"/>
+        </w:rPr>
         <w:t>Programming Studio</w:t>
       </w:r>
       <w:r>
@@ -1068,15 +1276,7 @@
           <w:sz w:val="20"/>
           <w:szCs w:val="20"/>
         </w:rPr>
-        <w:t xml:space="preserve">, </w:t>
-      </w:r>
-      <w:r>
-        <w:rPr>
-          <w:rFonts w:ascii="Times New Roman" w:hAnsi="Times New Roman" w:cs="Times New Roman"/>
-          <w:sz w:val="20"/>
-          <w:szCs w:val="20"/>
-        </w:rPr>
-        <w:t>Fall 20</w:t>
+        <w:t>, Fall 20</w:t>
       </w:r>
       <w:r>
         <w:rPr>
@@ -2941,6 +3141,7 @@
   <w:style w:type="character" w:default="1" w:styleId="DefaultParagraphFont">
     <w:name w:val="Default Paragraph Font"/>
     <w:uiPriority w:val="1"/>
+    <w:semiHidden/>
     <w:unhideWhenUsed/>
   </w:style>
   <w:style w:type="table" w:default="1" w:styleId="TableNormal">

</xml_diff>

<commit_message>
Fix spacing, remove poetry club, pdf version
</commit_message>
<xml_diff>
--- a/Pettit_Resume_2024.docx
+++ b/Pettit_Resume_2024.docx
@@ -54,7 +54,15 @@
           <w:sz w:val="20"/>
           <w:szCs w:val="20"/>
         </w:rPr>
-        <w:t xml:space="preserve">Junior, </w:t>
+        <w:t>Senior</w:t>
+      </w:r>
+      <w:r>
+        <w:rPr>
+          <w:rFonts w:ascii="Times New Roman" w:hAnsi="Times New Roman" w:cs="Times New Roman"/>
+          <w:sz w:val="20"/>
+          <w:szCs w:val="20"/>
+        </w:rPr>
+        <w:t xml:space="preserve">, </w:t>
       </w:r>
       <w:r>
         <w:rPr>
@@ -436,15 +444,7 @@
           <w:sz w:val="20"/>
           <w:szCs w:val="20"/>
         </w:rPr>
-        <w:t xml:space="preserve"> Go</w:t>
-      </w:r>
-      <w:r>
-        <w:rPr>
-          <w:rFonts w:ascii="Times New Roman" w:hAnsi="Times New Roman" w:cs="Times New Roman"/>
-          <w:sz w:val="20"/>
-          <w:szCs w:val="20"/>
-        </w:rPr>
-        <w:t xml:space="preserve">, </w:t>
+        <w:t xml:space="preserve"> Go, </w:t>
       </w:r>
       <w:r>
         <w:rPr>
@@ -460,15 +460,7 @@
           <w:sz w:val="20"/>
           <w:szCs w:val="20"/>
         </w:rPr>
-        <w:t xml:space="preserve"> </w:t>
-      </w:r>
-      <w:r>
-        <w:rPr>
-          <w:rFonts w:ascii="Times New Roman" w:hAnsi="Times New Roman" w:cs="Times New Roman"/>
-          <w:sz w:val="20"/>
-          <w:szCs w:val="20"/>
-        </w:rPr>
-        <w:t xml:space="preserve">JavaScript, </w:t>
+        <w:t xml:space="preserve"> JavaScript, </w:t>
       </w:r>
       <w:r>
         <w:rPr>
@@ -534,15 +526,7 @@
           <w:sz w:val="20"/>
           <w:szCs w:val="20"/>
         </w:rPr>
-        <w:t>Ruby on Rails</w:t>
-      </w:r>
-      <w:r>
-        <w:rPr>
-          <w:rFonts w:ascii="Times New Roman" w:hAnsi="Times New Roman" w:cs="Times New Roman"/>
-          <w:sz w:val="20"/>
-          <w:szCs w:val="20"/>
-        </w:rPr>
-        <w:t xml:space="preserve">, </w:t>
+        <w:t xml:space="preserve">Ruby on Rails, </w:t>
       </w:r>
       <w:r>
         <w:rPr>
@@ -555,100 +539,37 @@
     </w:p>
     <w:p>
       <w:pPr>
-        <w:spacing w:after="0"/>
-        <w:rPr>
-          <w:rFonts w:ascii="Times New Roman" w:hAnsi="Times New Roman" w:cs="Times New Roman"/>
-          <w:sz w:val="20"/>
-          <w:szCs w:val="20"/>
-        </w:rPr>
-      </w:pPr>
-      <w:r>
-        <w:rPr>
-          <w:rFonts w:ascii="Times New Roman" w:hAnsi="Times New Roman" w:cs="Times New Roman"/>
-          <w:sz w:val="20"/>
-          <w:szCs w:val="20"/>
-        </w:rPr>
-        <w:tab/>
-      </w:r>
-      <w:r>
-        <w:rPr>
-          <w:rFonts w:ascii="Times New Roman" w:hAnsi="Times New Roman" w:cs="Times New Roman"/>
-          <w:sz w:val="20"/>
-          <w:szCs w:val="20"/>
-        </w:rPr>
-        <w:tab/>
-      </w:r>
-      <w:r>
-        <w:rPr>
-          <w:rFonts w:ascii="Times New Roman" w:hAnsi="Times New Roman" w:cs="Times New Roman"/>
-          <w:sz w:val="20"/>
-          <w:szCs w:val="20"/>
-        </w:rPr>
-        <w:t>Collaboration</w:t>
-      </w:r>
-      <w:r>
-        <w:rPr>
-          <w:rFonts w:ascii="Times New Roman" w:hAnsi="Times New Roman" w:cs="Times New Roman"/>
-          <w:sz w:val="20"/>
-          <w:szCs w:val="20"/>
-        </w:rPr>
-        <w:t>:</w:t>
-      </w:r>
-      <w:r>
-        <w:rPr>
-          <w:rFonts w:ascii="Times New Roman" w:hAnsi="Times New Roman" w:cs="Times New Roman"/>
-          <w:sz w:val="20"/>
-          <w:szCs w:val="20"/>
-        </w:rPr>
-        <w:tab/>
-      </w:r>
-      <w:r>
-        <w:rPr>
-          <w:rFonts w:ascii="Times New Roman" w:hAnsi="Times New Roman" w:cs="Times New Roman"/>
-          <w:sz w:val="20"/>
-          <w:szCs w:val="20"/>
-        </w:rPr>
-        <w:t>Facilitated development using Agile philosophy and</w:t>
-      </w:r>
-      <w:r>
-        <w:rPr>
-          <w:rFonts w:ascii="Times New Roman" w:hAnsi="Times New Roman" w:cs="Times New Roman"/>
-          <w:sz w:val="20"/>
-          <w:szCs w:val="20"/>
-        </w:rPr>
-        <w:t xml:space="preserve"> </w:t>
-      </w:r>
-      <w:r>
-        <w:rPr>
-          <w:rFonts w:ascii="Times New Roman" w:hAnsi="Times New Roman" w:cs="Times New Roman"/>
-          <w:sz w:val="20"/>
-          <w:szCs w:val="20"/>
-        </w:rPr>
-        <w:t>healthy</w:t>
-      </w:r>
-      <w:r>
-        <w:rPr>
-          <w:rFonts w:ascii="Times New Roman" w:hAnsi="Times New Roman" w:cs="Times New Roman"/>
-          <w:sz w:val="20"/>
-          <w:szCs w:val="20"/>
-        </w:rPr>
-        <w:t xml:space="preserve"> </w:t>
-      </w:r>
-      <w:r>
-        <w:rPr>
-          <w:rFonts w:ascii="Times New Roman" w:hAnsi="Times New Roman" w:cs="Times New Roman"/>
-          <w:sz w:val="20"/>
-          <w:szCs w:val="20"/>
-        </w:rPr>
-        <w:t>G</w:t>
-      </w:r>
-      <w:r>
-        <w:rPr>
-          <w:rFonts w:ascii="Times New Roman" w:hAnsi="Times New Roman" w:cs="Times New Roman"/>
-          <w:sz w:val="20"/>
-          <w:szCs w:val="20"/>
-        </w:rPr>
-        <w:t xml:space="preserve">it </w:t>
+        <w:rPr>
+          <w:rFonts w:ascii="Times New Roman" w:hAnsi="Times New Roman" w:cs="Times New Roman"/>
+          <w:sz w:val="20"/>
+          <w:szCs w:val="20"/>
+        </w:rPr>
+      </w:pPr>
+      <w:r>
+        <w:rPr>
+          <w:rFonts w:ascii="Times New Roman" w:hAnsi="Times New Roman" w:cs="Times New Roman"/>
+          <w:sz w:val="20"/>
+          <w:szCs w:val="20"/>
+        </w:rPr>
+        <w:tab/>
+      </w:r>
+      <w:r>
+        <w:rPr>
+          <w:rFonts w:ascii="Times New Roman" w:hAnsi="Times New Roman" w:cs="Times New Roman"/>
+          <w:sz w:val="20"/>
+          <w:szCs w:val="20"/>
+        </w:rPr>
+        <w:tab/>
+        <w:t>Collaboration:</w:t>
+      </w:r>
+      <w:r>
+        <w:rPr>
+          <w:rFonts w:ascii="Times New Roman" w:hAnsi="Times New Roman" w:cs="Times New Roman"/>
+          <w:sz w:val="20"/>
+          <w:szCs w:val="20"/>
+        </w:rPr>
+        <w:tab/>
+        <w:t xml:space="preserve">Facilitated development using Agile philosophy and healthy Git </w:t>
       </w:r>
       <w:r>
         <w:rPr>
@@ -1388,6 +1309,7 @@
           <w:szCs w:val="20"/>
         </w:rPr>
       </w:pPr>
+      <w:proofErr w:type="spellStart"/>
       <w:r>
         <w:rPr>
           <w:rFonts w:ascii="Times New Roman" w:hAnsi="Times New Roman" w:cs="Times New Roman"/>
@@ -1396,7 +1318,18 @@
           <w:sz w:val="20"/>
           <w:szCs w:val="20"/>
         </w:rPr>
-        <w:t>TAMUHack 2023</w:t>
+        <w:t>TAMUHack</w:t>
+      </w:r>
+      <w:proofErr w:type="spellEnd"/>
+      <w:r>
+        <w:rPr>
+          <w:rFonts w:ascii="Times New Roman" w:hAnsi="Times New Roman" w:cs="Times New Roman"/>
+          <w:i/>
+          <w:iCs/>
+          <w:sz w:val="20"/>
+          <w:szCs w:val="20"/>
+        </w:rPr>
+        <w:t xml:space="preserve"> 2023</w:t>
       </w:r>
     </w:p>
     <w:p>
@@ -1485,6 +1418,7 @@
           <w:szCs w:val="20"/>
         </w:rPr>
       </w:pPr>
+      <w:proofErr w:type="spellStart"/>
       <w:r>
         <w:rPr>
           <w:rFonts w:ascii="Times New Roman" w:hAnsi="Times New Roman" w:cs="Times New Roman"/>
@@ -1493,7 +1427,18 @@
           <w:sz w:val="20"/>
           <w:szCs w:val="20"/>
         </w:rPr>
-        <w:t>HowdyHack 2022</w:t>
+        <w:t>HowdyHack</w:t>
+      </w:r>
+      <w:proofErr w:type="spellEnd"/>
+      <w:r>
+        <w:rPr>
+          <w:rFonts w:ascii="Times New Roman" w:hAnsi="Times New Roman" w:cs="Times New Roman"/>
+          <w:i/>
+          <w:iCs/>
+          <w:sz w:val="20"/>
+          <w:szCs w:val="20"/>
+        </w:rPr>
+        <w:t xml:space="preserve"> 2022</w:t>
       </w:r>
     </w:p>
     <w:p>
@@ -1843,7 +1788,6 @@
     </w:p>
     <w:p>
       <w:pPr>
-        <w:spacing w:after="0"/>
         <w:rPr>
           <w:rFonts w:ascii="Times New Roman" w:hAnsi="Times New Roman" w:cs="Times New Roman"/>
           <w:sz w:val="20"/>
@@ -1874,8 +1818,26 @@
           <w:sz w:val="20"/>
           <w:szCs w:val="20"/>
         </w:rPr>
-        <w:t xml:space="preserve">Poetry </w:t>
-      </w:r>
+        <w:t>Honors Student Council,</w:t>
+      </w:r>
+      <w:r>
+        <w:rPr>
+          <w:rFonts w:ascii="Times New Roman" w:hAnsi="Times New Roman" w:cs="Times New Roman"/>
+          <w:sz w:val="20"/>
+          <w:szCs w:val="20"/>
+        </w:rPr>
+        <w:t xml:space="preserve"> August 2021 – Present</w:t>
+      </w:r>
+    </w:p>
+    <w:p>
+      <w:pPr>
+        <w:spacing w:after="0"/>
+        <w:rPr>
+          <w:rFonts w:ascii="Times New Roman" w:hAnsi="Times New Roman" w:cs="Times New Roman"/>
+          <w:sz w:val="20"/>
+          <w:szCs w:val="20"/>
+        </w:rPr>
+      </w:pPr>
       <w:r>
         <w:rPr>
           <w:rFonts w:ascii="Times New Roman" w:hAnsi="Times New Roman" w:cs="Times New Roman"/>
@@ -1884,128 +1846,7 @@
           <w:sz w:val="20"/>
           <w:szCs w:val="20"/>
         </w:rPr>
-        <w:t>Club</w:t>
-      </w:r>
-      <w:r>
-        <w:rPr>
-          <w:rFonts w:ascii="Times New Roman" w:hAnsi="Times New Roman" w:cs="Times New Roman"/>
-          <w:sz w:val="20"/>
-          <w:szCs w:val="20"/>
-        </w:rPr>
-        <w:t xml:space="preserve">, April 2023 – Present </w:t>
-      </w:r>
-    </w:p>
-    <w:p>
-      <w:pPr>
-        <w:spacing w:after="0"/>
-        <w:rPr>
-          <w:rFonts w:ascii="Times New Roman" w:hAnsi="Times New Roman" w:cs="Times New Roman"/>
-          <w:sz w:val="20"/>
-          <w:szCs w:val="20"/>
-        </w:rPr>
-      </w:pPr>
-      <w:r>
-        <w:rPr>
-          <w:rFonts w:ascii="Times New Roman" w:hAnsi="Times New Roman" w:cs="Times New Roman"/>
-          <w:sz w:val="20"/>
-          <w:szCs w:val="20"/>
-        </w:rPr>
-        <w:tab/>
-      </w:r>
-      <w:r>
-        <w:rPr>
-          <w:rFonts w:ascii="Times New Roman" w:hAnsi="Times New Roman" w:cs="Times New Roman"/>
-          <w:sz w:val="20"/>
-          <w:szCs w:val="20"/>
-        </w:rPr>
-        <w:tab/>
-      </w:r>
-      <w:r>
-        <w:rPr>
-          <w:rFonts w:ascii="Times New Roman" w:hAnsi="Times New Roman" w:cs="Times New Roman"/>
-          <w:i/>
-          <w:iCs/>
-          <w:sz w:val="20"/>
-          <w:szCs w:val="20"/>
-        </w:rPr>
-        <w:t>President,</w:t>
-      </w:r>
-      <w:r>
-        <w:rPr>
-          <w:rFonts w:ascii="Times New Roman" w:hAnsi="Times New Roman" w:cs="Times New Roman"/>
-          <w:sz w:val="20"/>
-          <w:szCs w:val="20"/>
-        </w:rPr>
-        <w:t xml:space="preserve"> May 2023 – Present </w:t>
-      </w:r>
-    </w:p>
-    <w:p>
-      <w:pPr>
-        <w:spacing w:after="80"/>
-        <w:rPr>
-          <w:rFonts w:ascii="Times New Roman" w:hAnsi="Times New Roman" w:cs="Times New Roman"/>
-          <w:sz w:val="20"/>
-          <w:szCs w:val="20"/>
-        </w:rPr>
-      </w:pPr>
-      <w:r>
-        <w:rPr>
-          <w:rFonts w:ascii="Times New Roman" w:hAnsi="Times New Roman" w:cs="Times New Roman"/>
-          <w:sz w:val="20"/>
-          <w:szCs w:val="20"/>
-        </w:rPr>
-        <w:tab/>
-      </w:r>
-      <w:r>
-        <w:rPr>
-          <w:rFonts w:ascii="Times New Roman" w:hAnsi="Times New Roman" w:cs="Times New Roman"/>
-          <w:sz w:val="20"/>
-          <w:szCs w:val="20"/>
-        </w:rPr>
-        <w:tab/>
-      </w:r>
-      <w:r>
-        <w:rPr>
-          <w:rFonts w:ascii="Times New Roman" w:hAnsi="Times New Roman" w:cs="Times New Roman"/>
-          <w:i/>
-          <w:iCs/>
-          <w:sz w:val="20"/>
-          <w:szCs w:val="20"/>
-        </w:rPr>
-        <w:t xml:space="preserve">Co-founder, </w:t>
-      </w:r>
-      <w:r>
-        <w:rPr>
-          <w:rFonts w:ascii="Times New Roman" w:hAnsi="Times New Roman" w:cs="Times New Roman"/>
-          <w:sz w:val="20"/>
-          <w:szCs w:val="20"/>
-        </w:rPr>
-        <w:t>April 2023</w:t>
-      </w:r>
-    </w:p>
-    <w:p>
-      <w:pPr>
-        <w:rPr>
-          <w:rFonts w:ascii="Times New Roman" w:hAnsi="Times New Roman" w:cs="Times New Roman"/>
-          <w:sz w:val="20"/>
-          <w:szCs w:val="20"/>
-        </w:rPr>
-      </w:pPr>
-      <w:r>
-        <w:rPr>
-          <w:rFonts w:ascii="Times New Roman" w:hAnsi="Times New Roman" w:cs="Times New Roman"/>
-          <w:sz w:val="20"/>
-          <w:szCs w:val="20"/>
-        </w:rPr>
-        <w:tab/>
-      </w:r>
-      <w:r>
-        <w:rPr>
-          <w:rFonts w:ascii="Times New Roman" w:hAnsi="Times New Roman" w:cs="Times New Roman"/>
-          <w:sz w:val="20"/>
-          <w:szCs w:val="20"/>
-        </w:rPr>
-        <w:tab/>
+        <w:t>AWARDS</w:t>
       </w:r>
       <w:r>
         <w:rPr>
@@ -2015,26 +1856,8 @@
           <w:sz w:val="20"/>
           <w:szCs w:val="20"/>
         </w:rPr>
-        <w:t>Honors Student Council,</w:t>
-      </w:r>
-      <w:r>
-        <w:rPr>
-          <w:rFonts w:ascii="Times New Roman" w:hAnsi="Times New Roman" w:cs="Times New Roman"/>
-          <w:sz w:val="20"/>
-          <w:szCs w:val="20"/>
-        </w:rPr>
-        <w:t xml:space="preserve"> August 2021 – Present</w:t>
-      </w:r>
-    </w:p>
-    <w:p>
-      <w:pPr>
-        <w:spacing w:after="0"/>
-        <w:rPr>
-          <w:rFonts w:ascii="Times New Roman" w:hAnsi="Times New Roman" w:cs="Times New Roman"/>
-          <w:sz w:val="20"/>
-          <w:szCs w:val="20"/>
-        </w:rPr>
-      </w:pPr>
+        <w:tab/>
+      </w:r>
       <w:r>
         <w:rPr>
           <w:rFonts w:ascii="Times New Roman" w:hAnsi="Times New Roman" w:cs="Times New Roman"/>
@@ -2043,7 +1866,7 @@
           <w:sz w:val="20"/>
           <w:szCs w:val="20"/>
         </w:rPr>
-        <w:t>AWARDS</w:t>
+        <w:t>National Merit Scholarship Recipient</w:t>
       </w:r>
       <w:r>
         <w:rPr>
@@ -2053,8 +1876,26 @@
           <w:sz w:val="20"/>
           <w:szCs w:val="20"/>
         </w:rPr>
-        <w:tab/>
-      </w:r>
+        <w:t>,</w:t>
+      </w:r>
+      <w:r>
+        <w:rPr>
+          <w:rFonts w:ascii="Times New Roman" w:hAnsi="Times New Roman" w:cs="Times New Roman"/>
+          <w:sz w:val="20"/>
+          <w:szCs w:val="20"/>
+        </w:rPr>
+        <w:t xml:space="preserve"> 2021</w:t>
+      </w:r>
+    </w:p>
+    <w:p>
+      <w:pPr>
+        <w:spacing w:after="0"/>
+        <w:rPr>
+          <w:rFonts w:ascii="Times New Roman" w:hAnsi="Times New Roman" w:cs="Times New Roman"/>
+          <w:sz w:val="20"/>
+          <w:szCs w:val="20"/>
+        </w:rPr>
+      </w:pPr>
       <w:r>
         <w:rPr>
           <w:rFonts w:ascii="Times New Roman" w:hAnsi="Times New Roman" w:cs="Times New Roman"/>
@@ -2063,7 +1904,7 @@
           <w:sz w:val="20"/>
           <w:szCs w:val="20"/>
         </w:rPr>
-        <w:t>National Merit Scholarship Recipient</w:t>
+        <w:tab/>
       </w:r>
       <w:r>
         <w:rPr>
@@ -2073,44 +1914,6 @@
           <w:sz w:val="20"/>
           <w:szCs w:val="20"/>
         </w:rPr>
-        <w:t>,</w:t>
-      </w:r>
-      <w:r>
-        <w:rPr>
-          <w:rFonts w:ascii="Times New Roman" w:hAnsi="Times New Roman" w:cs="Times New Roman"/>
-          <w:sz w:val="20"/>
-          <w:szCs w:val="20"/>
-        </w:rPr>
-        <w:t xml:space="preserve"> 2021</w:t>
-      </w:r>
-    </w:p>
-    <w:p>
-      <w:pPr>
-        <w:spacing w:after="0"/>
-        <w:rPr>
-          <w:rFonts w:ascii="Times New Roman" w:hAnsi="Times New Roman" w:cs="Times New Roman"/>
-          <w:sz w:val="20"/>
-          <w:szCs w:val="20"/>
-        </w:rPr>
-      </w:pPr>
-      <w:r>
-        <w:rPr>
-          <w:rFonts w:ascii="Times New Roman" w:hAnsi="Times New Roman" w:cs="Times New Roman"/>
-          <w:b/>
-          <w:bCs/>
-          <w:sz w:val="20"/>
-          <w:szCs w:val="20"/>
-        </w:rPr>
-        <w:tab/>
-      </w:r>
-      <w:r>
-        <w:rPr>
-          <w:rFonts w:ascii="Times New Roman" w:hAnsi="Times New Roman" w:cs="Times New Roman"/>
-          <w:b/>
-          <w:bCs/>
-          <w:sz w:val="20"/>
-          <w:szCs w:val="20"/>
-        </w:rPr>
         <w:tab/>
         <w:t>Texas A&amp;M Dean’s Honor Roll</w:t>
       </w:r>
@@ -2120,7 +1923,25 @@
           <w:sz w:val="20"/>
           <w:szCs w:val="20"/>
         </w:rPr>
-        <w:t>, Fall 2021, Spring 2022, Fall 2022, Spring 2023</w:t>
+        <w:t xml:space="preserve">, </w:t>
+      </w:r>
+      <w:proofErr w:type="gramStart"/>
+      <w:r>
+        <w:rPr>
+          <w:rFonts w:ascii="Times New Roman" w:hAnsi="Times New Roman" w:cs="Times New Roman"/>
+          <w:sz w:val="20"/>
+          <w:szCs w:val="20"/>
+        </w:rPr>
+        <w:t>Fall</w:t>
+      </w:r>
+      <w:proofErr w:type="gramEnd"/>
+      <w:r>
+        <w:rPr>
+          <w:rFonts w:ascii="Times New Roman" w:hAnsi="Times New Roman" w:cs="Times New Roman"/>
+          <w:sz w:val="20"/>
+          <w:szCs w:val="20"/>
+        </w:rPr>
+        <w:t xml:space="preserve"> 2021, Spring 2022, Fall 2022, Spring 2023</w:t>
       </w:r>
       <w:r>
         <w:rPr>
@@ -3094,6 +2915,7 @@
   <w:style w:type="paragraph" w:default="1" w:styleId="Normal">
     <w:name w:val="Normal"/>
     <w:qFormat/>
+    <w:rsid w:val="00F47E57"/>
   </w:style>
   <w:style w:type="paragraph" w:styleId="Heading1">
     <w:name w:val="heading 1"/>

</xml_diff>

<commit_message>
Drop hackathons, add research
</commit_message>
<xml_diff>
--- a/Pettit_Resume_2024.docx
+++ b/Pettit_Resume_2024.docx
@@ -1382,7 +1382,7 @@
           <w:sz w:val="20"/>
           <w:szCs w:val="20"/>
         </w:rPr>
-        <w:t>Hackathons</w:t>
+        <w:t>Research</w:t>
       </w:r>
     </w:p>
     <w:p>
@@ -1391,62 +1391,27 @@
         <w:ind w:left="720" w:firstLine="720"/>
         <w:rPr>
           <w:rFonts w:ascii="Times New Roman" w:hAnsi="Times New Roman" w:cs="Times New Roman"/>
+          <w:sz w:val="20"/>
+          <w:szCs w:val="20"/>
+        </w:rPr>
+      </w:pPr>
+      <w:r>
+        <w:rPr>
+          <w:rFonts w:ascii="Times New Roman" w:hAnsi="Times New Roman" w:cs="Times New Roman"/>
           <w:i/>
           <w:iCs/>
           <w:sz w:val="20"/>
           <w:szCs w:val="20"/>
         </w:rPr>
-      </w:pPr>
-      <w:r>
-        <w:rPr>
-          <w:rFonts w:ascii="Times New Roman" w:hAnsi="Times New Roman" w:cs="Times New Roman"/>
-          <w:i/>
-          <w:iCs/>
-          <w:sz w:val="20"/>
-          <w:szCs w:val="20"/>
-        </w:rPr>
-        <w:t>TAMUHack 2023</w:t>
-      </w:r>
-    </w:p>
-    <w:p>
-      <w:pPr>
-        <w:pStyle w:val="ListParagraph"/>
-        <w:numPr>
-          <w:ilvl w:val="0"/>
-          <w:numId w:val="4"/>
-        </w:numPr>
-        <w:spacing w:after="0"/>
-        <w:rPr>
-          <w:rFonts w:ascii="Times New Roman" w:hAnsi="Times New Roman" w:cs="Times New Roman"/>
-          <w:i/>
-          <w:iCs/>
-          <w:sz w:val="20"/>
-          <w:szCs w:val="20"/>
-        </w:rPr>
-      </w:pPr>
-      <w:r>
-        <w:rPr>
-          <w:rFonts w:ascii="Times New Roman" w:hAnsi="Times New Roman" w:cs="Times New Roman"/>
-          <w:sz w:val="20"/>
-          <w:szCs w:val="20"/>
-        </w:rPr>
-        <w:t xml:space="preserve">Led a team in </w:t>
-      </w:r>
-      <w:r>
-        <w:rPr>
-          <w:rFonts w:ascii="Times New Roman" w:hAnsi="Times New Roman" w:cs="Times New Roman"/>
-          <w:sz w:val="20"/>
-          <w:szCs w:val="20"/>
-        </w:rPr>
-        <w:t>implementing</w:t>
-      </w:r>
-      <w:r>
-        <w:rPr>
-          <w:rFonts w:ascii="Times New Roman" w:hAnsi="Times New Roman" w:cs="Times New Roman"/>
-          <w:sz w:val="20"/>
-          <w:szCs w:val="20"/>
-        </w:rPr>
-        <w:t xml:space="preserve"> Chess game using C++ and Python</w:t>
+        <w:t>Sketch Recognition Lab</w:t>
+      </w:r>
+      <w:r>
+        <w:rPr>
+          <w:rFonts w:ascii="Times New Roman" w:hAnsi="Times New Roman" w:cs="Times New Roman"/>
+          <w:sz w:val="20"/>
+          <w:szCs w:val="20"/>
+        </w:rPr>
+        <w:t>, Fall 2024</w:t>
       </w:r>
     </w:p>
     <w:p>
@@ -1471,15 +1436,7 @@
           <w:sz w:val="20"/>
           <w:szCs w:val="20"/>
         </w:rPr>
-        <w:t xml:space="preserve">Invented intuitive file I/O protocol </w:t>
-      </w:r>
-      <w:r>
-        <w:rPr>
-          <w:rFonts w:ascii="Times New Roman" w:hAnsi="Times New Roman" w:cs="Times New Roman"/>
-          <w:sz w:val="20"/>
-          <w:szCs w:val="20"/>
-        </w:rPr>
-        <w:t>for inter-process communication</w:t>
+        <w:t>Worked on techniques to cleanse and interpret noisy emotion-detection data</w:t>
       </w:r>
     </w:p>
     <w:p>
@@ -1488,21 +1445,27 @@
         <w:ind w:left="1440"/>
         <w:rPr>
           <w:rFonts w:ascii="Times New Roman" w:hAnsi="Times New Roman" w:cs="Times New Roman"/>
+          <w:sz w:val="20"/>
+          <w:szCs w:val="20"/>
+        </w:rPr>
+      </w:pPr>
+      <w:r>
+        <w:rPr>
+          <w:rFonts w:ascii="Times New Roman" w:hAnsi="Times New Roman" w:cs="Times New Roman"/>
           <w:i/>
           <w:iCs/>
           <w:sz w:val="20"/>
           <w:szCs w:val="20"/>
         </w:rPr>
-      </w:pPr>
-      <w:r>
-        <w:rPr>
-          <w:rFonts w:ascii="Times New Roman" w:hAnsi="Times New Roman" w:cs="Times New Roman"/>
-          <w:i/>
-          <w:iCs/>
-          <w:sz w:val="20"/>
-          <w:szCs w:val="20"/>
-        </w:rPr>
-        <w:t>HowdyHack 2022</w:t>
+        <w:t>Lingua Lab</w:t>
+      </w:r>
+      <w:r>
+        <w:rPr>
+          <w:rFonts w:ascii="Times New Roman" w:hAnsi="Times New Roman" w:cs="Times New Roman"/>
+          <w:sz w:val="20"/>
+          <w:szCs w:val="20"/>
+        </w:rPr>
+        <w:t>, Fall 2024</w:t>
       </w:r>
     </w:p>
     <w:p>
@@ -1527,80 +1490,7 @@
           <w:sz w:val="20"/>
           <w:szCs w:val="20"/>
         </w:rPr>
-        <w:t xml:space="preserve">Implemented </w:t>
-      </w:r>
-      <w:r>
-        <w:rPr>
-          <w:rFonts w:ascii="Times New Roman" w:hAnsi="Times New Roman" w:cs="Times New Roman"/>
-          <w:sz w:val="20"/>
-          <w:szCs w:val="20"/>
-        </w:rPr>
-        <w:t>Conway’s Game of Life using Python</w:t>
-      </w:r>
-    </w:p>
-    <w:p>
-      <w:pPr>
-        <w:pStyle w:val="ListParagraph"/>
-        <w:numPr>
-          <w:ilvl w:val="0"/>
-          <w:numId w:val="4"/>
-        </w:numPr>
-        <w:spacing w:after="80"/>
-        <w:rPr>
-          <w:rFonts w:ascii="Times New Roman" w:hAnsi="Times New Roman" w:cs="Times New Roman"/>
-          <w:i/>
-          <w:iCs/>
-          <w:sz w:val="20"/>
-          <w:szCs w:val="20"/>
-        </w:rPr>
-      </w:pPr>
-      <w:r>
-        <w:rPr>
-          <w:rFonts w:ascii="Times New Roman" w:hAnsi="Times New Roman" w:cs="Times New Roman"/>
-          <w:sz w:val="20"/>
-          <w:szCs w:val="20"/>
-        </w:rPr>
-        <w:t>G</w:t>
-      </w:r>
-      <w:r>
-        <w:rPr>
-          <w:rFonts w:ascii="Times New Roman" w:hAnsi="Times New Roman" w:cs="Times New Roman"/>
-          <w:sz w:val="20"/>
-          <w:szCs w:val="20"/>
-        </w:rPr>
-        <w:t xml:space="preserve">uided </w:t>
-      </w:r>
-      <w:r>
-        <w:rPr>
-          <w:rFonts w:ascii="Times New Roman" w:hAnsi="Times New Roman" w:cs="Times New Roman"/>
-          <w:sz w:val="20"/>
-          <w:szCs w:val="20"/>
-        </w:rPr>
-        <w:t>team toward</w:t>
-      </w:r>
-      <w:r>
-        <w:rPr>
-          <w:rFonts w:ascii="Times New Roman" w:hAnsi="Times New Roman" w:cs="Times New Roman"/>
-          <w:sz w:val="20"/>
-          <w:szCs w:val="20"/>
-        </w:rPr>
-        <w:t xml:space="preserve"> a</w:t>
-      </w:r>
-      <w:r>
-        <w:rPr>
-          <w:rFonts w:ascii="Times New Roman" w:hAnsi="Times New Roman" w:cs="Times New Roman"/>
-          <w:sz w:val="20"/>
-          <w:szCs w:val="20"/>
-        </w:rPr>
-        <w:t xml:space="preserve">n intuitive and </w:t>
-      </w:r>
-      <w:r>
-        <w:rPr>
-          <w:rFonts w:ascii="Times New Roman" w:hAnsi="Times New Roman" w:cs="Times New Roman"/>
-          <w:sz w:val="20"/>
-          <w:szCs w:val="20"/>
-        </w:rPr>
-        <w:t>pleasing user interface</w:t>
+        <w:t>Authored a paper on the nature of human insult behavior in different social contexts</w:t>
       </w:r>
     </w:p>
     <w:p>
@@ -2139,6 +2029,13 @@
       </w:r>
     </w:p>
   </w:endnote>
+  <w:endnote w:type="continuationNotice" w:id="1">
+    <w:p>
+      <w:pPr>
+        <w:spacing w:after="0" w:line="240" w:lineRule="auto"/>
+      </w:pPr>
+    </w:p>
+  </w:endnote>
 </w:endnotes>
 </file>
 
@@ -2162,6 +2059,13 @@
       <w:r>
         <w:continuationSeparator/>
       </w:r>
+    </w:p>
+  </w:footnote>
+  <w:footnote w:type="continuationNotice" w:id="1">
+    <w:p>
+      <w:pPr>
+        <w:spacing w:after="0" w:line="240" w:lineRule="auto"/>
+      </w:pPr>
     </w:p>
   </w:footnote>
 </w:footnotes>

</xml_diff>

<commit_message>
Expand on research developments
</commit_message>
<xml_diff>
--- a/Pettit_Resume_2024.docx
+++ b/Pettit_Resume_2024.docx
@@ -1,6 +1,6 @@
 
 <file path=word/document.xml><?xml version="1.0" encoding="utf-8"?>
-<w:document xmlns:wpc="http://schemas.microsoft.com/office/word/2010/wordprocessingCanvas" xmlns:cx="http://schemas.microsoft.com/office/drawing/2014/chartex" xmlns:cx1="http://schemas.microsoft.com/office/drawing/2015/9/8/chartex" xmlns:cx2="http://schemas.microsoft.com/office/drawing/2015/10/21/chartex" xmlns:cx3="http://schemas.microsoft.com/office/drawing/2016/5/9/chartex" xmlns:cx4="http://schemas.microsoft.com/office/drawing/2016/5/10/chartex" xmlns:cx5="http://schemas.microsoft.com/office/drawing/2016/5/11/chartex" xmlns:cx6="http://schemas.microsoft.com/office/drawing/2016/5/12/chartex" xmlns:cx7="http://schemas.microsoft.com/office/drawing/2016/5/13/chartex" xmlns:cx8="http://schemas.microsoft.com/office/drawing/2016/5/14/chartex" xmlns:mc="http://schemas.openxmlformats.org/markup-compatibility/2006" xmlns:aink="http://schemas.microsoft.com/office/drawing/2016/ink" xmlns:am3d="http://schemas.microsoft.com/office/drawing/2017/model3d" xmlns:o="urn:schemas-microsoft-com:office:office" xmlns:oel="http://schemas.microsoft.com/office/2019/extlst" xmlns:r="http://schemas.openxmlformats.org/officeDocument/2006/relationships" xmlns:m="http://schemas.openxmlformats.org/officeDocument/2006/math" xmlns:v="urn:schemas-microsoft-com:vml" xmlns:wp14="http://schemas.microsoft.com/office/word/2010/wordprocessingDrawing" xmlns:wp="http://schemas.openxmlformats.org/drawingml/2006/wordprocessingDrawing" xmlns:w10="urn:schemas-microsoft-com:office:word" xmlns:w="http://schemas.openxmlformats.org/wordprocessingml/2006/main" xmlns:w14="http://schemas.microsoft.com/office/word/2010/wordml" xmlns:w15="http://schemas.microsoft.com/office/word/2012/wordml" xmlns:w16cex="http://schemas.microsoft.com/office/word/2018/wordml/cex" xmlns:w16cid="http://schemas.microsoft.com/office/word/2016/wordml/cid" xmlns:w16="http://schemas.microsoft.com/office/word/2018/wordml" xmlns:w16du="http://schemas.microsoft.com/office/word/2023/wordml/word16du" xmlns:w16sdtdh="http://schemas.microsoft.com/office/word/2020/wordml/sdtdatahash" xmlns:w16se="http://schemas.microsoft.com/office/word/2015/wordml/symex" xmlns:wpg="http://schemas.microsoft.com/office/word/2010/wordprocessingGroup" xmlns:wpi="http://schemas.microsoft.com/office/word/2010/wordprocessingInk" xmlns:wne="http://schemas.microsoft.com/office/word/2006/wordml" xmlns:wps="http://schemas.microsoft.com/office/word/2010/wordprocessingShape" mc:Ignorable="w14 w15 w16se w16cid w16 w16cex w16sdtdh w16du wp14">
+<w:document xmlns:wpc="http://schemas.microsoft.com/office/word/2010/wordprocessingCanvas" xmlns:cx="http://schemas.microsoft.com/office/drawing/2014/chartex" xmlns:cx1="http://schemas.microsoft.com/office/drawing/2015/9/8/chartex" xmlns:cx2="http://schemas.microsoft.com/office/drawing/2015/10/21/chartex" xmlns:cx3="http://schemas.microsoft.com/office/drawing/2016/5/9/chartex" xmlns:cx4="http://schemas.microsoft.com/office/drawing/2016/5/10/chartex" xmlns:cx5="http://schemas.microsoft.com/office/drawing/2016/5/11/chartex" xmlns:cx6="http://schemas.microsoft.com/office/drawing/2016/5/12/chartex" xmlns:cx7="http://schemas.microsoft.com/office/drawing/2016/5/13/chartex" xmlns:cx8="http://schemas.microsoft.com/office/drawing/2016/5/14/chartex" xmlns:mc="http://schemas.openxmlformats.org/markup-compatibility/2006" xmlns:aink="http://schemas.microsoft.com/office/drawing/2016/ink" xmlns:am3d="http://schemas.microsoft.com/office/drawing/2017/model3d" xmlns:o="urn:schemas-microsoft-com:office:office" xmlns:oel="http://schemas.microsoft.com/office/2019/extlst" xmlns:r="http://schemas.openxmlformats.org/officeDocument/2006/relationships" xmlns:m="http://schemas.openxmlformats.org/officeDocument/2006/math" xmlns:v="urn:schemas-microsoft-com:vml" xmlns:wp14="http://schemas.microsoft.com/office/word/2010/wordprocessingDrawing" xmlns:wp="http://schemas.openxmlformats.org/drawingml/2006/wordprocessingDrawing" xmlns:w10="urn:schemas-microsoft-com:office:word" xmlns:w="http://schemas.openxmlformats.org/wordprocessingml/2006/main" xmlns:w14="http://schemas.microsoft.com/office/word/2010/wordml" xmlns:w15="http://schemas.microsoft.com/office/word/2012/wordml" xmlns:w16cex="http://schemas.microsoft.com/office/word/2018/wordml/cex" xmlns:w16cid="http://schemas.microsoft.com/office/word/2016/wordml/cid" xmlns:w16="http://schemas.microsoft.com/office/word/2018/wordml" xmlns:w16du="http://schemas.microsoft.com/office/word/2023/wordml/word16du" xmlns:w16sdtdh="http://schemas.microsoft.com/office/word/2020/wordml/sdtdatahash" xmlns:w16sdtfl="http://schemas.microsoft.com/office/word/2024/wordml/sdtformatlock" xmlns:w16se="http://schemas.microsoft.com/office/word/2015/wordml/symex" xmlns:wpg="http://schemas.microsoft.com/office/word/2010/wordprocessingGroup" xmlns:wpi="http://schemas.microsoft.com/office/word/2010/wordprocessingInk" xmlns:wne="http://schemas.microsoft.com/office/word/2006/wordml" xmlns:wps="http://schemas.microsoft.com/office/word/2010/wordprocessingShape" mc:Ignorable="w14 w15 w16se w16cid w16 w16cex w16sdtdh w16sdtfl w16du wp14">
   <w:body>
     <w:p>
       <w:pPr>
@@ -1087,6 +1087,8 @@
         <w:spacing w:after="0"/>
         <w:rPr>
           <w:rFonts w:ascii="Times New Roman" w:hAnsi="Times New Roman" w:cs="Times New Roman"/>
+          <w:i/>
+          <w:iCs/>
           <w:sz w:val="20"/>
           <w:szCs w:val="20"/>
         </w:rPr>
@@ -1159,7 +1161,7 @@
           <w:sz w:val="20"/>
           <w:szCs w:val="20"/>
         </w:rPr>
-        <w:t>Software Engineering</w:t>
+        <w:t>Computer Science Capstone</w:t>
       </w:r>
       <w:r>
         <w:rPr>
@@ -1175,23 +1177,7 @@
           <w:sz w:val="20"/>
           <w:szCs w:val="20"/>
         </w:rPr>
-        <w:t>Fall 20</w:t>
-      </w:r>
-      <w:r>
-        <w:rPr>
-          <w:rFonts w:ascii="Times New Roman" w:hAnsi="Times New Roman" w:cs="Times New Roman"/>
-          <w:sz w:val="20"/>
-          <w:szCs w:val="20"/>
-        </w:rPr>
-        <w:t>2</w:t>
-      </w:r>
-      <w:r>
-        <w:rPr>
-          <w:rFonts w:ascii="Times New Roman" w:hAnsi="Times New Roman" w:cs="Times New Roman"/>
-          <w:sz w:val="20"/>
-          <w:szCs w:val="20"/>
-        </w:rPr>
-        <w:t>4</w:t>
+        <w:t>Spring 2025</w:t>
       </w:r>
     </w:p>
     <w:p>
@@ -1216,39 +1202,31 @@
           <w:sz w:val="20"/>
           <w:szCs w:val="20"/>
         </w:rPr>
-        <w:t xml:space="preserve">Designed and </w:t>
-      </w:r>
-      <w:r>
-        <w:rPr>
-          <w:rFonts w:ascii="Times New Roman" w:hAnsi="Times New Roman" w:cs="Times New Roman"/>
-          <w:sz w:val="20"/>
-          <w:szCs w:val="20"/>
-        </w:rPr>
-        <w:t>developed</w:t>
-      </w:r>
-      <w:r>
-        <w:rPr>
-          <w:rFonts w:ascii="Times New Roman" w:hAnsi="Times New Roman" w:cs="Times New Roman"/>
-          <w:sz w:val="20"/>
-          <w:szCs w:val="20"/>
-        </w:rPr>
-        <w:t xml:space="preserve"> </w:t>
-      </w:r>
-      <w:r>
-        <w:rPr>
-          <w:rFonts w:ascii="Times New Roman" w:hAnsi="Times New Roman" w:cs="Times New Roman"/>
-          <w:sz w:val="20"/>
-          <w:szCs w:val="20"/>
-        </w:rPr>
-        <w:t xml:space="preserve">Ruby on Rails web application </w:t>
-      </w:r>
-      <w:r>
-        <w:rPr>
-          <w:rFonts w:ascii="Times New Roman" w:hAnsi="Times New Roman" w:cs="Times New Roman"/>
-          <w:sz w:val="20"/>
-          <w:szCs w:val="20"/>
-        </w:rPr>
-        <w:t>for a real-world client in an Agile team.</w:t>
+        <w:t xml:space="preserve">Developed </w:t>
+      </w:r>
+      <w:r>
+        <w:rPr>
+          <w:rFonts w:ascii="Times New Roman" w:hAnsi="Times New Roman" w:cs="Times New Roman"/>
+          <w:sz w:val="20"/>
+          <w:szCs w:val="20"/>
+        </w:rPr>
+        <w:t xml:space="preserve">nontrivial </w:t>
+      </w:r>
+      <w:r>
+        <w:rPr>
+          <w:rFonts w:ascii="Times New Roman" w:hAnsi="Times New Roman" w:cs="Times New Roman"/>
+          <w:sz w:val="20"/>
+          <w:szCs w:val="20"/>
+        </w:rPr>
+        <w:t xml:space="preserve">computing solution for </w:t>
+      </w:r>
+      <w:r>
+        <w:rPr>
+          <w:rFonts w:ascii="Times New Roman" w:hAnsi="Times New Roman" w:cs="Times New Roman"/>
+          <w:sz w:val="20"/>
+          <w:szCs w:val="20"/>
+        </w:rPr>
+        <w:t>a real-world client in a team of software developers.</w:t>
       </w:r>
     </w:p>
     <w:p>
@@ -1269,15 +1247,23 @@
           <w:sz w:val="20"/>
           <w:szCs w:val="20"/>
         </w:rPr>
-        <w:t>Programming Studio</w:t>
-      </w:r>
-      <w:r>
-        <w:rPr>
-          <w:rFonts w:ascii="Times New Roman" w:hAnsi="Times New Roman" w:cs="Times New Roman"/>
-          <w:sz w:val="20"/>
-          <w:szCs w:val="20"/>
-        </w:rPr>
-        <w:t>, Fall 20</w:t>
+        <w:t>Software Engineering</w:t>
+      </w:r>
+      <w:r>
+        <w:rPr>
+          <w:rFonts w:ascii="Times New Roman" w:hAnsi="Times New Roman" w:cs="Times New Roman"/>
+          <w:sz w:val="20"/>
+          <w:szCs w:val="20"/>
+        </w:rPr>
+        <w:t xml:space="preserve">, </w:t>
+      </w:r>
+      <w:r>
+        <w:rPr>
+          <w:rFonts w:ascii="Times New Roman" w:hAnsi="Times New Roman" w:cs="Times New Roman"/>
+          <w:sz w:val="20"/>
+          <w:szCs w:val="20"/>
+        </w:rPr>
+        <w:t>Fall 20</w:t>
       </w:r>
       <w:r>
         <w:rPr>
@@ -1293,7 +1279,7 @@
           <w:sz w:val="20"/>
           <w:szCs w:val="20"/>
         </w:rPr>
-        <w:t>3</w:t>
+        <w:t>4</w:t>
       </w:r>
     </w:p>
     <w:p>
@@ -1318,6 +1304,100 @@
           <w:sz w:val="20"/>
           <w:szCs w:val="20"/>
         </w:rPr>
+        <w:t>Product Owner: Developed</w:t>
+      </w:r>
+      <w:r>
+        <w:rPr>
+          <w:rFonts w:ascii="Times New Roman" w:hAnsi="Times New Roman" w:cs="Times New Roman"/>
+          <w:sz w:val="20"/>
+          <w:szCs w:val="20"/>
+        </w:rPr>
+        <w:t xml:space="preserve"> </w:t>
+      </w:r>
+      <w:r>
+        <w:rPr>
+          <w:rFonts w:ascii="Times New Roman" w:hAnsi="Times New Roman" w:cs="Times New Roman"/>
+          <w:sz w:val="20"/>
+          <w:szCs w:val="20"/>
+        </w:rPr>
+        <w:t xml:space="preserve">Ruby on Rails web application </w:t>
+      </w:r>
+      <w:r>
+        <w:rPr>
+          <w:rFonts w:ascii="Times New Roman" w:hAnsi="Times New Roman" w:cs="Times New Roman"/>
+          <w:sz w:val="20"/>
+          <w:szCs w:val="20"/>
+        </w:rPr>
+        <w:t>for a real-world client in an Agile team.</w:t>
+      </w:r>
+    </w:p>
+    <w:p>
+      <w:pPr>
+        <w:spacing w:after="0"/>
+        <w:ind w:left="720" w:firstLine="720"/>
+        <w:rPr>
+          <w:rFonts w:ascii="Times New Roman" w:hAnsi="Times New Roman" w:cs="Times New Roman"/>
+          <w:sz w:val="20"/>
+          <w:szCs w:val="20"/>
+        </w:rPr>
+      </w:pPr>
+      <w:r>
+        <w:rPr>
+          <w:rFonts w:ascii="Times New Roman" w:hAnsi="Times New Roman" w:cs="Times New Roman"/>
+          <w:i/>
+          <w:iCs/>
+          <w:sz w:val="20"/>
+          <w:szCs w:val="20"/>
+        </w:rPr>
+        <w:t>Programming Studio</w:t>
+      </w:r>
+      <w:r>
+        <w:rPr>
+          <w:rFonts w:ascii="Times New Roman" w:hAnsi="Times New Roman" w:cs="Times New Roman"/>
+          <w:sz w:val="20"/>
+          <w:szCs w:val="20"/>
+        </w:rPr>
+        <w:t>, Fall 20</w:t>
+      </w:r>
+      <w:r>
+        <w:rPr>
+          <w:rFonts w:ascii="Times New Roman" w:hAnsi="Times New Roman" w:cs="Times New Roman"/>
+          <w:sz w:val="20"/>
+          <w:szCs w:val="20"/>
+        </w:rPr>
+        <w:t>2</w:t>
+      </w:r>
+      <w:r>
+        <w:rPr>
+          <w:rFonts w:ascii="Times New Roman" w:hAnsi="Times New Roman" w:cs="Times New Roman"/>
+          <w:sz w:val="20"/>
+          <w:szCs w:val="20"/>
+        </w:rPr>
+        <w:t>3</w:t>
+      </w:r>
+    </w:p>
+    <w:p>
+      <w:pPr>
+        <w:pStyle w:val="ListParagraph"/>
+        <w:numPr>
+          <w:ilvl w:val="0"/>
+          <w:numId w:val="4"/>
+        </w:numPr>
+        <w:spacing w:after="0"/>
+        <w:rPr>
+          <w:rFonts w:ascii="Times New Roman" w:hAnsi="Times New Roman" w:cs="Times New Roman"/>
+          <w:b/>
+          <w:bCs/>
+          <w:sz w:val="20"/>
+          <w:szCs w:val="20"/>
+        </w:rPr>
+      </w:pPr>
+      <w:r>
+        <w:rPr>
+          <w:rFonts w:ascii="Times New Roman" w:hAnsi="Times New Roman" w:cs="Times New Roman"/>
+          <w:sz w:val="20"/>
+          <w:szCs w:val="20"/>
+        </w:rPr>
         <w:t>Created</w:t>
       </w:r>
       <w:r>
@@ -1413,6 +1493,14 @@
         </w:rPr>
         <w:t>, Fall 2024</w:t>
       </w:r>
+      <w:r>
+        <w:rPr>
+          <w:rFonts w:ascii="Times New Roman" w:hAnsi="Times New Roman" w:cs="Times New Roman"/>
+          <w:sz w:val="20"/>
+          <w:szCs w:val="20"/>
+        </w:rPr>
+        <w:t>, Spring 2025</w:t>
+      </w:r>
     </w:p>
     <w:p>
       <w:pPr>
@@ -1436,36 +1524,7 @@
           <w:sz w:val="20"/>
           <w:szCs w:val="20"/>
         </w:rPr>
-        <w:t>Worked on techniques to cleanse and interpret noisy emotion-detection data</w:t>
-      </w:r>
-    </w:p>
-    <w:p>
-      <w:pPr>
-        <w:spacing w:after="0"/>
-        <w:ind w:left="1440"/>
-        <w:rPr>
-          <w:rFonts w:ascii="Times New Roman" w:hAnsi="Times New Roman" w:cs="Times New Roman"/>
-          <w:sz w:val="20"/>
-          <w:szCs w:val="20"/>
-        </w:rPr>
-      </w:pPr>
-      <w:r>
-        <w:rPr>
-          <w:rFonts w:ascii="Times New Roman" w:hAnsi="Times New Roman" w:cs="Times New Roman"/>
-          <w:i/>
-          <w:iCs/>
-          <w:sz w:val="20"/>
-          <w:szCs w:val="20"/>
-        </w:rPr>
-        <w:t>Lingua Lab</w:t>
-      </w:r>
-      <w:r>
-        <w:rPr>
-          <w:rFonts w:ascii="Times New Roman" w:hAnsi="Times New Roman" w:cs="Times New Roman"/>
-          <w:sz w:val="20"/>
-          <w:szCs w:val="20"/>
-        </w:rPr>
-        <w:t>, Fall 2024</w:t>
+        <w:t>Developed novel system for emotion analysis using semantics-driven cognitive modeling</w:t>
       </w:r>
     </w:p>
     <w:p>
@@ -1490,7 +1549,69 @@
           <w:sz w:val="20"/>
           <w:szCs w:val="20"/>
         </w:rPr>
-        <w:t>Authored a paper on the nature of human insult behavior in different social contexts</w:t>
+        <w:t>Co-authored papers on anomaly detection and emotion prediction in physiological data with deep learning</w:t>
+      </w:r>
+    </w:p>
+    <w:p>
+      <w:pPr>
+        <w:spacing w:after="0"/>
+        <w:ind w:left="1440"/>
+        <w:rPr>
+          <w:rFonts w:ascii="Times New Roman" w:hAnsi="Times New Roman" w:cs="Times New Roman"/>
+          <w:sz w:val="20"/>
+          <w:szCs w:val="20"/>
+        </w:rPr>
+      </w:pPr>
+      <w:r>
+        <w:rPr>
+          <w:rFonts w:ascii="Times New Roman" w:hAnsi="Times New Roman" w:cs="Times New Roman"/>
+          <w:i/>
+          <w:iCs/>
+          <w:sz w:val="20"/>
+          <w:szCs w:val="20"/>
+        </w:rPr>
+        <w:t>Lingua Lab</w:t>
+      </w:r>
+      <w:r>
+        <w:rPr>
+          <w:rFonts w:ascii="Times New Roman" w:hAnsi="Times New Roman" w:cs="Times New Roman"/>
+          <w:sz w:val="20"/>
+          <w:szCs w:val="20"/>
+        </w:rPr>
+        <w:t>, Fall 2024</w:t>
+      </w:r>
+    </w:p>
+    <w:p>
+      <w:pPr>
+        <w:pStyle w:val="ListParagraph"/>
+        <w:numPr>
+          <w:ilvl w:val="0"/>
+          <w:numId w:val="4"/>
+        </w:numPr>
+        <w:spacing w:after="80"/>
+        <w:rPr>
+          <w:rFonts w:ascii="Times New Roman" w:hAnsi="Times New Roman" w:cs="Times New Roman"/>
+          <w:i/>
+          <w:iCs/>
+          <w:sz w:val="20"/>
+          <w:szCs w:val="20"/>
+        </w:rPr>
+      </w:pPr>
+      <w:r>
+        <w:rPr>
+          <w:rFonts w:ascii="Times New Roman" w:hAnsi="Times New Roman" w:cs="Times New Roman"/>
+          <w:sz w:val="20"/>
+          <w:szCs w:val="20"/>
+        </w:rPr>
+        <w:t>Co-a</w:t>
+      </w:r>
+      <w:r>
+        <w:rPr>
+          <w:rFonts w:ascii="Times New Roman" w:hAnsi="Times New Roman" w:cs="Times New Roman"/>
+          <w:sz w:val="20"/>
+          <w:szCs w:val="20"/>
+        </w:rPr>
+        <w:t>uthored a paper on the nature of human insult behavior in different social contexts</w:t>
       </w:r>
     </w:p>
     <w:p>
@@ -1950,7 +2071,25 @@
           <w:sz w:val="20"/>
           <w:szCs w:val="20"/>
         </w:rPr>
-        <w:t>, Fall 2021, Spring 2022, Fall 2022, Spring 2023</w:t>
+        <w:t xml:space="preserve">, </w:t>
+      </w:r>
+      <w:proofErr w:type="gramStart"/>
+      <w:r>
+        <w:rPr>
+          <w:rFonts w:ascii="Times New Roman" w:hAnsi="Times New Roman" w:cs="Times New Roman"/>
+          <w:sz w:val="20"/>
+          <w:szCs w:val="20"/>
+        </w:rPr>
+        <w:t>Fall</w:t>
+      </w:r>
+      <w:proofErr w:type="gramEnd"/>
+      <w:r>
+        <w:rPr>
+          <w:rFonts w:ascii="Times New Roman" w:hAnsi="Times New Roman" w:cs="Times New Roman"/>
+          <w:sz w:val="20"/>
+          <w:szCs w:val="20"/>
+        </w:rPr>
+        <w:t xml:space="preserve"> 2021, Spring 2022, Fall 2022, Spring 2023</w:t>
       </w:r>
       <w:r>
         <w:rPr>
@@ -2008,7 +2147,7 @@
 </file>
 
 <file path=word/endnotes.xml><?xml version="1.0" encoding="utf-8"?>
-<w:endnotes xmlns:wpc="http://schemas.microsoft.com/office/word/2010/wordprocessingCanvas" xmlns:cx="http://schemas.microsoft.com/office/drawing/2014/chartex" xmlns:cx1="http://schemas.microsoft.com/office/drawing/2015/9/8/chartex" xmlns:cx2="http://schemas.microsoft.com/office/drawing/2015/10/21/chartex" xmlns:cx3="http://schemas.microsoft.com/office/drawing/2016/5/9/chartex" xmlns:cx4="http://schemas.microsoft.com/office/drawing/2016/5/10/chartex" xmlns:cx5="http://schemas.microsoft.com/office/drawing/2016/5/11/chartex" xmlns:cx6="http://schemas.microsoft.com/office/drawing/2016/5/12/chartex" xmlns:cx7="http://schemas.microsoft.com/office/drawing/2016/5/13/chartex" xmlns:cx8="http://schemas.microsoft.com/office/drawing/2016/5/14/chartex" xmlns:mc="http://schemas.openxmlformats.org/markup-compatibility/2006" xmlns:aink="http://schemas.microsoft.com/office/drawing/2016/ink" xmlns:am3d="http://schemas.microsoft.com/office/drawing/2017/model3d" xmlns:o="urn:schemas-microsoft-com:office:office" xmlns:oel="http://schemas.microsoft.com/office/2019/extlst" xmlns:r="http://schemas.openxmlformats.org/officeDocument/2006/relationships" xmlns:m="http://schemas.openxmlformats.org/officeDocument/2006/math" xmlns:v="urn:schemas-microsoft-com:vml" xmlns:wp14="http://schemas.microsoft.com/office/word/2010/wordprocessingDrawing" xmlns:wp="http://schemas.openxmlformats.org/drawingml/2006/wordprocessingDrawing" xmlns:w10="urn:schemas-microsoft-com:office:word" xmlns:w="http://schemas.openxmlformats.org/wordprocessingml/2006/main" xmlns:w14="http://schemas.microsoft.com/office/word/2010/wordml" xmlns:w15="http://schemas.microsoft.com/office/word/2012/wordml" xmlns:w16cex="http://schemas.microsoft.com/office/word/2018/wordml/cex" xmlns:w16cid="http://schemas.microsoft.com/office/word/2016/wordml/cid" xmlns:w16="http://schemas.microsoft.com/office/word/2018/wordml" xmlns:w16du="http://schemas.microsoft.com/office/word/2023/wordml/word16du" xmlns:w16sdtdh="http://schemas.microsoft.com/office/word/2020/wordml/sdtdatahash" xmlns:w16se="http://schemas.microsoft.com/office/word/2015/wordml/symex" xmlns:wpg="http://schemas.microsoft.com/office/word/2010/wordprocessingGroup" xmlns:wpi="http://schemas.microsoft.com/office/word/2010/wordprocessingInk" xmlns:wne="http://schemas.microsoft.com/office/word/2006/wordml" xmlns:wps="http://schemas.microsoft.com/office/word/2010/wordprocessingShape" mc:Ignorable="w14 w15 w16se w16cid w16 w16cex w16sdtdh w16du wp14">
+<w:endnotes xmlns:wpc="http://schemas.microsoft.com/office/word/2010/wordprocessingCanvas" xmlns:cx="http://schemas.microsoft.com/office/drawing/2014/chartex" xmlns:cx1="http://schemas.microsoft.com/office/drawing/2015/9/8/chartex" xmlns:cx2="http://schemas.microsoft.com/office/drawing/2015/10/21/chartex" xmlns:cx3="http://schemas.microsoft.com/office/drawing/2016/5/9/chartex" xmlns:cx4="http://schemas.microsoft.com/office/drawing/2016/5/10/chartex" xmlns:cx5="http://schemas.microsoft.com/office/drawing/2016/5/11/chartex" xmlns:cx6="http://schemas.microsoft.com/office/drawing/2016/5/12/chartex" xmlns:cx7="http://schemas.microsoft.com/office/drawing/2016/5/13/chartex" xmlns:cx8="http://schemas.microsoft.com/office/drawing/2016/5/14/chartex" xmlns:mc="http://schemas.openxmlformats.org/markup-compatibility/2006" xmlns:aink="http://schemas.microsoft.com/office/drawing/2016/ink" xmlns:am3d="http://schemas.microsoft.com/office/drawing/2017/model3d" xmlns:o="urn:schemas-microsoft-com:office:office" xmlns:oel="http://schemas.microsoft.com/office/2019/extlst" xmlns:r="http://schemas.openxmlformats.org/officeDocument/2006/relationships" xmlns:m="http://schemas.openxmlformats.org/officeDocument/2006/math" xmlns:v="urn:schemas-microsoft-com:vml" xmlns:wp14="http://schemas.microsoft.com/office/word/2010/wordprocessingDrawing" xmlns:wp="http://schemas.openxmlformats.org/drawingml/2006/wordprocessingDrawing" xmlns:w10="urn:schemas-microsoft-com:office:word" xmlns:w="http://schemas.openxmlformats.org/wordprocessingml/2006/main" xmlns:w14="http://schemas.microsoft.com/office/word/2010/wordml" xmlns:w15="http://schemas.microsoft.com/office/word/2012/wordml" xmlns:w16cex="http://schemas.microsoft.com/office/word/2018/wordml/cex" xmlns:w16cid="http://schemas.microsoft.com/office/word/2016/wordml/cid" xmlns:w16="http://schemas.microsoft.com/office/word/2018/wordml" xmlns:w16du="http://schemas.microsoft.com/office/word/2023/wordml/word16du" xmlns:w16sdtdh="http://schemas.microsoft.com/office/word/2020/wordml/sdtdatahash" xmlns:w16sdtfl="http://schemas.microsoft.com/office/word/2024/wordml/sdtformatlock" xmlns:w16se="http://schemas.microsoft.com/office/word/2015/wordml/symex" xmlns:wpg="http://schemas.microsoft.com/office/word/2010/wordprocessingGroup" xmlns:wpi="http://schemas.microsoft.com/office/word/2010/wordprocessingInk" xmlns:wne="http://schemas.microsoft.com/office/word/2006/wordml" xmlns:wps="http://schemas.microsoft.com/office/word/2010/wordprocessingShape" mc:Ignorable="w14 w15 w16se w16cid w16 w16cex w16sdtdh w16sdtfl w16du wp14">
   <w:endnote w:type="separator" w:id="-1">
     <w:p>
       <w:pPr>
@@ -2040,7 +2179,7 @@
 </file>
 
 <file path=word/footnotes.xml><?xml version="1.0" encoding="utf-8"?>
-<w:footnotes xmlns:wpc="http://schemas.microsoft.com/office/word/2010/wordprocessingCanvas" xmlns:cx="http://schemas.microsoft.com/office/drawing/2014/chartex" xmlns:cx1="http://schemas.microsoft.com/office/drawing/2015/9/8/chartex" xmlns:cx2="http://schemas.microsoft.com/office/drawing/2015/10/21/chartex" xmlns:cx3="http://schemas.microsoft.com/office/drawing/2016/5/9/chartex" xmlns:cx4="http://schemas.microsoft.com/office/drawing/2016/5/10/chartex" xmlns:cx5="http://schemas.microsoft.com/office/drawing/2016/5/11/chartex" xmlns:cx6="http://schemas.microsoft.com/office/drawing/2016/5/12/chartex" xmlns:cx7="http://schemas.microsoft.com/office/drawing/2016/5/13/chartex" xmlns:cx8="http://schemas.microsoft.com/office/drawing/2016/5/14/chartex" xmlns:mc="http://schemas.openxmlformats.org/markup-compatibility/2006" xmlns:aink="http://schemas.microsoft.com/office/drawing/2016/ink" xmlns:am3d="http://schemas.microsoft.com/office/drawing/2017/model3d" xmlns:o="urn:schemas-microsoft-com:office:office" xmlns:oel="http://schemas.microsoft.com/office/2019/extlst" xmlns:r="http://schemas.openxmlformats.org/officeDocument/2006/relationships" xmlns:m="http://schemas.openxmlformats.org/officeDocument/2006/math" xmlns:v="urn:schemas-microsoft-com:vml" xmlns:wp14="http://schemas.microsoft.com/office/word/2010/wordprocessingDrawing" xmlns:wp="http://schemas.openxmlformats.org/drawingml/2006/wordprocessingDrawing" xmlns:w10="urn:schemas-microsoft-com:office:word" xmlns:w="http://schemas.openxmlformats.org/wordprocessingml/2006/main" xmlns:w14="http://schemas.microsoft.com/office/word/2010/wordml" xmlns:w15="http://schemas.microsoft.com/office/word/2012/wordml" xmlns:w16cex="http://schemas.microsoft.com/office/word/2018/wordml/cex" xmlns:w16cid="http://schemas.microsoft.com/office/word/2016/wordml/cid" xmlns:w16="http://schemas.microsoft.com/office/word/2018/wordml" xmlns:w16du="http://schemas.microsoft.com/office/word/2023/wordml/word16du" xmlns:w16sdtdh="http://schemas.microsoft.com/office/word/2020/wordml/sdtdatahash" xmlns:w16se="http://schemas.microsoft.com/office/word/2015/wordml/symex" xmlns:wpg="http://schemas.microsoft.com/office/word/2010/wordprocessingGroup" xmlns:wpi="http://schemas.microsoft.com/office/word/2010/wordprocessingInk" xmlns:wne="http://schemas.microsoft.com/office/word/2006/wordml" xmlns:wps="http://schemas.microsoft.com/office/word/2010/wordprocessingShape" mc:Ignorable="w14 w15 w16se w16cid w16 w16cex w16sdtdh w16du wp14">
+<w:footnotes xmlns:wpc="http://schemas.microsoft.com/office/word/2010/wordprocessingCanvas" xmlns:cx="http://schemas.microsoft.com/office/drawing/2014/chartex" xmlns:cx1="http://schemas.microsoft.com/office/drawing/2015/9/8/chartex" xmlns:cx2="http://schemas.microsoft.com/office/drawing/2015/10/21/chartex" xmlns:cx3="http://schemas.microsoft.com/office/drawing/2016/5/9/chartex" xmlns:cx4="http://schemas.microsoft.com/office/drawing/2016/5/10/chartex" xmlns:cx5="http://schemas.microsoft.com/office/drawing/2016/5/11/chartex" xmlns:cx6="http://schemas.microsoft.com/office/drawing/2016/5/12/chartex" xmlns:cx7="http://schemas.microsoft.com/office/drawing/2016/5/13/chartex" xmlns:cx8="http://schemas.microsoft.com/office/drawing/2016/5/14/chartex" xmlns:mc="http://schemas.openxmlformats.org/markup-compatibility/2006" xmlns:aink="http://schemas.microsoft.com/office/drawing/2016/ink" xmlns:am3d="http://schemas.microsoft.com/office/drawing/2017/model3d" xmlns:o="urn:schemas-microsoft-com:office:office" xmlns:oel="http://schemas.microsoft.com/office/2019/extlst" xmlns:r="http://schemas.openxmlformats.org/officeDocument/2006/relationships" xmlns:m="http://schemas.openxmlformats.org/officeDocument/2006/math" xmlns:v="urn:schemas-microsoft-com:vml" xmlns:wp14="http://schemas.microsoft.com/office/word/2010/wordprocessingDrawing" xmlns:wp="http://schemas.openxmlformats.org/drawingml/2006/wordprocessingDrawing" xmlns:w10="urn:schemas-microsoft-com:office:word" xmlns:w="http://schemas.openxmlformats.org/wordprocessingml/2006/main" xmlns:w14="http://schemas.microsoft.com/office/word/2010/wordml" xmlns:w15="http://schemas.microsoft.com/office/word/2012/wordml" xmlns:w16cex="http://schemas.microsoft.com/office/word/2018/wordml/cex" xmlns:w16cid="http://schemas.microsoft.com/office/word/2016/wordml/cid" xmlns:w16="http://schemas.microsoft.com/office/word/2018/wordml" xmlns:w16du="http://schemas.microsoft.com/office/word/2023/wordml/word16du" xmlns:w16sdtdh="http://schemas.microsoft.com/office/word/2020/wordml/sdtdatahash" xmlns:w16sdtfl="http://schemas.microsoft.com/office/word/2024/wordml/sdtformatlock" xmlns:w16se="http://schemas.microsoft.com/office/word/2015/wordml/symex" xmlns:wpg="http://schemas.microsoft.com/office/word/2010/wordprocessingGroup" xmlns:wpi="http://schemas.microsoft.com/office/word/2010/wordprocessingInk" xmlns:wne="http://schemas.microsoft.com/office/word/2006/wordml" xmlns:wps="http://schemas.microsoft.com/office/word/2010/wordprocessingShape" mc:Ignorable="w14 w15 w16se w16cid w16 w16cex w16sdtdh w16sdtfl w16du wp14">
   <w:footnote w:type="separator" w:id="-1">
     <w:p>
       <w:pPr>
@@ -2072,7 +2211,7 @@
 </file>
 
 <file path=word/numbering.xml><?xml version="1.0" encoding="utf-8"?>
-<w:numbering xmlns:wpc="http://schemas.microsoft.com/office/word/2010/wordprocessingCanvas" xmlns:cx="http://schemas.microsoft.com/office/drawing/2014/chartex" xmlns:cx1="http://schemas.microsoft.com/office/drawing/2015/9/8/chartex" xmlns:cx2="http://schemas.microsoft.com/office/drawing/2015/10/21/chartex" xmlns:cx3="http://schemas.microsoft.com/office/drawing/2016/5/9/chartex" xmlns:cx4="http://schemas.microsoft.com/office/drawing/2016/5/10/chartex" xmlns:cx5="http://schemas.microsoft.com/office/drawing/2016/5/11/chartex" xmlns:cx6="http://schemas.microsoft.com/office/drawing/2016/5/12/chartex" xmlns:cx7="http://schemas.microsoft.com/office/drawing/2016/5/13/chartex" xmlns:cx8="http://schemas.microsoft.com/office/drawing/2016/5/14/chartex" xmlns:mc="http://schemas.openxmlformats.org/markup-compatibility/2006" xmlns:aink="http://schemas.microsoft.com/office/drawing/2016/ink" xmlns:am3d="http://schemas.microsoft.com/office/drawing/2017/model3d" xmlns:o="urn:schemas-microsoft-com:office:office" xmlns:oel="http://schemas.microsoft.com/office/2019/extlst" xmlns:r="http://schemas.openxmlformats.org/officeDocument/2006/relationships" xmlns:m="http://schemas.openxmlformats.org/officeDocument/2006/math" xmlns:v="urn:schemas-microsoft-com:vml" xmlns:wp14="http://schemas.microsoft.com/office/word/2010/wordprocessingDrawing" xmlns:wp="http://schemas.openxmlformats.org/drawingml/2006/wordprocessingDrawing" xmlns:w10="urn:schemas-microsoft-com:office:word" xmlns:w="http://schemas.openxmlformats.org/wordprocessingml/2006/main" xmlns:w14="http://schemas.microsoft.com/office/word/2010/wordml" xmlns:w15="http://schemas.microsoft.com/office/word/2012/wordml" xmlns:w16cex="http://schemas.microsoft.com/office/word/2018/wordml/cex" xmlns:w16cid="http://schemas.microsoft.com/office/word/2016/wordml/cid" xmlns:w16="http://schemas.microsoft.com/office/word/2018/wordml" xmlns:w16du="http://schemas.microsoft.com/office/word/2023/wordml/word16du" xmlns:w16sdtdh="http://schemas.microsoft.com/office/word/2020/wordml/sdtdatahash" xmlns:w16se="http://schemas.microsoft.com/office/word/2015/wordml/symex" xmlns:wpg="http://schemas.microsoft.com/office/word/2010/wordprocessingGroup" xmlns:wpi="http://schemas.microsoft.com/office/word/2010/wordprocessingInk" xmlns:wne="http://schemas.microsoft.com/office/word/2006/wordml" xmlns:wps="http://schemas.microsoft.com/office/word/2010/wordprocessingShape" mc:Ignorable="w14 w15 w16se w16cid w16 w16cex w16sdtdh w16du wp14">
+<w:numbering xmlns:wpc="http://schemas.microsoft.com/office/word/2010/wordprocessingCanvas" xmlns:cx="http://schemas.microsoft.com/office/drawing/2014/chartex" xmlns:cx1="http://schemas.microsoft.com/office/drawing/2015/9/8/chartex" xmlns:cx2="http://schemas.microsoft.com/office/drawing/2015/10/21/chartex" xmlns:cx3="http://schemas.microsoft.com/office/drawing/2016/5/9/chartex" xmlns:cx4="http://schemas.microsoft.com/office/drawing/2016/5/10/chartex" xmlns:cx5="http://schemas.microsoft.com/office/drawing/2016/5/11/chartex" xmlns:cx6="http://schemas.microsoft.com/office/drawing/2016/5/12/chartex" xmlns:cx7="http://schemas.microsoft.com/office/drawing/2016/5/13/chartex" xmlns:cx8="http://schemas.microsoft.com/office/drawing/2016/5/14/chartex" xmlns:mc="http://schemas.openxmlformats.org/markup-compatibility/2006" xmlns:aink="http://schemas.microsoft.com/office/drawing/2016/ink" xmlns:am3d="http://schemas.microsoft.com/office/drawing/2017/model3d" xmlns:o="urn:schemas-microsoft-com:office:office" xmlns:oel="http://schemas.microsoft.com/office/2019/extlst" xmlns:r="http://schemas.openxmlformats.org/officeDocument/2006/relationships" xmlns:m="http://schemas.openxmlformats.org/officeDocument/2006/math" xmlns:v="urn:schemas-microsoft-com:vml" xmlns:wp14="http://schemas.microsoft.com/office/word/2010/wordprocessingDrawing" xmlns:wp="http://schemas.openxmlformats.org/drawingml/2006/wordprocessingDrawing" xmlns:w10="urn:schemas-microsoft-com:office:word" xmlns:w="http://schemas.openxmlformats.org/wordprocessingml/2006/main" xmlns:w14="http://schemas.microsoft.com/office/word/2010/wordml" xmlns:w15="http://schemas.microsoft.com/office/word/2012/wordml" xmlns:w16cex="http://schemas.microsoft.com/office/word/2018/wordml/cex" xmlns:w16cid="http://schemas.microsoft.com/office/word/2016/wordml/cid" xmlns:w16="http://schemas.microsoft.com/office/word/2018/wordml" xmlns:w16du="http://schemas.microsoft.com/office/word/2023/wordml/word16du" xmlns:w16sdtdh="http://schemas.microsoft.com/office/word/2020/wordml/sdtdatahash" xmlns:w16sdtfl="http://schemas.microsoft.com/office/word/2024/wordml/sdtformatlock" xmlns:w16se="http://schemas.microsoft.com/office/word/2015/wordml/symex" xmlns:wpg="http://schemas.microsoft.com/office/word/2010/wordprocessingGroup" xmlns:wpi="http://schemas.microsoft.com/office/word/2010/wordprocessingInk" xmlns:wne="http://schemas.microsoft.com/office/word/2006/wordml" xmlns:wps="http://schemas.microsoft.com/office/word/2010/wordprocessingShape" mc:Ignorable="w14 w15 w16se w16cid w16 w16cex w16sdtdh w16sdtfl w16du wp14">
   <w:abstractNum w:abstractNumId="0" w15:restartNumberingAfterBreak="0">
     <w:nsid w:val="2A507883"/>
     <w:multiLevelType w:val="hybridMultilevel"/>
@@ -2541,7 +2680,7 @@
 </file>
 
 <file path=word/styles.xml><?xml version="1.0" encoding="utf-8"?>
-<w:styles xmlns:mc="http://schemas.openxmlformats.org/markup-compatibility/2006" xmlns:r="http://schemas.openxmlformats.org/officeDocument/2006/relationships" xmlns:w="http://schemas.openxmlformats.org/wordprocessingml/2006/main" xmlns:w14="http://schemas.microsoft.com/office/word/2010/wordml" xmlns:w15="http://schemas.microsoft.com/office/word/2012/wordml" xmlns:w16cex="http://schemas.microsoft.com/office/word/2018/wordml/cex" xmlns:w16cid="http://schemas.microsoft.com/office/word/2016/wordml/cid" xmlns:w16="http://schemas.microsoft.com/office/word/2018/wordml" xmlns:w16du="http://schemas.microsoft.com/office/word/2023/wordml/word16du" xmlns:w16sdtdh="http://schemas.microsoft.com/office/word/2020/wordml/sdtdatahash" xmlns:w16se="http://schemas.microsoft.com/office/word/2015/wordml/symex" mc:Ignorable="w14 w15 w16se w16cid w16 w16cex w16sdtdh w16du">
+<w:styles xmlns:mc="http://schemas.openxmlformats.org/markup-compatibility/2006" xmlns:r="http://schemas.openxmlformats.org/officeDocument/2006/relationships" xmlns:w="http://schemas.openxmlformats.org/wordprocessingml/2006/main" xmlns:w14="http://schemas.microsoft.com/office/word/2010/wordml" xmlns:w15="http://schemas.microsoft.com/office/word/2012/wordml" xmlns:w16cex="http://schemas.microsoft.com/office/word/2018/wordml/cex" xmlns:w16cid="http://schemas.microsoft.com/office/word/2016/wordml/cid" xmlns:w16="http://schemas.microsoft.com/office/word/2018/wordml" xmlns:w16du="http://schemas.microsoft.com/office/word/2023/wordml/word16du" xmlns:w16sdtdh="http://schemas.microsoft.com/office/word/2020/wordml/sdtdatahash" xmlns:w16sdtfl="http://schemas.microsoft.com/office/word/2024/wordml/sdtformatlock" xmlns:w16se="http://schemas.microsoft.com/office/word/2015/wordml/symex" mc:Ignorable="w14 w15 w16se w16cid w16 w16cex w16sdtdh w16sdtfl w16du">
   <w:docDefaults>
     <w:rPrDefault>
       <w:rPr>

</xml_diff>